<commit_message>
new images for projects
</commit_message>
<xml_diff>
--- a/MyResume.docx
+++ b/MyResume.docx
@@ -88,9 +88,10 @@
       <w:hyperlink r:id="rId6" w:history="1">
         <w:r>
           <w:rPr>
+            <w:rStyle w:val="Hyperlink"/>
             <w:lang w:val="es-MX"/>
           </w:rPr>
-          <w:t>noobscar935@gmail.com</w:t>
+          <w:t>bchengj935@gmail.com</w:t>
         </w:r>
       </w:hyperlink>
       <w:r>
@@ -334,7 +335,6 @@
             <w:pPr>
               <w:spacing w:after="60" w:line="276" w:lineRule="auto"/>
             </w:pPr>
-            <w:proofErr w:type="spellStart"/>
             <w:r>
               <w:rPr>
                 <w:b/>
@@ -342,9 +342,8 @@
                 <w:i/>
                 <w:iCs/>
               </w:rPr>
-              <w:t>Goloso's</w:t>
-            </w:r>
-            <w:proofErr w:type="spellEnd"/>
+              <w:t>Goloso's Snacks</w:t>
+            </w:r>
             <w:r>
               <w:rPr>
                 <w:b/>
@@ -352,7 +351,7 @@
                 <w:i/>
                 <w:iCs/>
               </w:rPr>
-              <w:t xml:space="preserve"> Snacks</w:t>
+              <w:ptab w:relativeTo="margin" w:alignment="right" w:leader="none"/>
             </w:r>
             <w:r>
               <w:rPr>
@@ -361,8 +360,57 @@
                 <w:i/>
                 <w:iCs/>
               </w:rPr>
+              <w:t>El Paso</w:t>
+            </w:r>
+          </w:p>
+          <w:p>
+            <w:pPr>
+              <w:pStyle w:val="a"/>
+              <w:numPr>
+                <w:ilvl w:val="0"/>
+                <w:numId w:val="2"/>
+              </w:numPr>
+            </w:pPr>
+            <w:r>
+              <w:t xml:space="preserve">Crafted innovative dishes, elevating culinary standards at Goloso's Snacks. Managed kitchen operations, ensuring timely service and quality control. </w:t>
+            </w:r>
+          </w:p>
+          <w:p>
+            <w:pPr>
+              <w:spacing w:line="240" w:lineRule="auto"/>
+            </w:pPr>
+          </w:p>
+          <w:p>
+            <w:pPr>
+              <w:spacing w:line="276" w:lineRule="auto"/>
+            </w:pPr>
+            <w:r>
+              <w:rPr>
+                <w:b/>
+                <w:bCs/>
+                <w:caps/>
+              </w:rPr>
+              <w:t>Shift Manager</w:t>
+            </w:r>
+            <w:r>
+              <w:rPr>
+                <w:b/>
+                <w:bCs/>
+              </w:rPr>
               <w:ptab w:relativeTo="margin" w:alignment="right" w:leader="none"/>
             </w:r>
+            <w:r>
+              <w:rPr>
+                <w:b/>
+                <w:bCs/>
+              </w:rPr>
+              <w:t>Dec 2024 - Jan 2025</w:t>
+            </w:r>
+          </w:p>
+          <w:p>
+            <w:pPr>
+              <w:spacing w:after="60" w:line="276" w:lineRule="auto"/>
+            </w:pPr>
             <w:r>
               <w:rPr>
                 <w:b/>
@@ -370,65 +418,8 @@
                 <w:i/>
                 <w:iCs/>
               </w:rPr>
-              <w:t>El Paso</w:t>
-            </w:r>
-          </w:p>
-          <w:p>
-            <w:pPr>
-              <w:pStyle w:val="a"/>
-              <w:numPr>
-                <w:ilvl w:val="0"/>
-                <w:numId w:val="2"/>
-              </w:numPr>
-            </w:pPr>
-            <w:r>
-              <w:t xml:space="preserve">Crafted innovative dishes, elevating culinary standards at </w:t>
-            </w:r>
-            <w:proofErr w:type="spellStart"/>
-            <w:r>
-              <w:t>Goloso's</w:t>
-            </w:r>
-            <w:proofErr w:type="spellEnd"/>
-            <w:r>
-              <w:t xml:space="preserve"> Snacks. Managed kitchen operations, ensuring timely service and quality control. </w:t>
-            </w:r>
-          </w:p>
-          <w:p>
-            <w:pPr>
-              <w:spacing w:line="240" w:lineRule="auto"/>
-            </w:pPr>
-          </w:p>
-          <w:p>
-            <w:pPr>
-              <w:spacing w:line="276" w:lineRule="auto"/>
-            </w:pPr>
-            <w:r>
-              <w:rPr>
-                <w:b/>
-                <w:bCs/>
-                <w:caps/>
-              </w:rPr>
-              <w:t>Shift Manager</w:t>
-            </w:r>
-            <w:r>
-              <w:rPr>
-                <w:b/>
-                <w:bCs/>
-              </w:rPr>
-              <w:ptab w:relativeTo="margin" w:alignment="right" w:leader="none"/>
-            </w:r>
-            <w:r>
-              <w:rPr>
-                <w:b/>
-                <w:bCs/>
-              </w:rPr>
-              <w:t>Dec 2024 - Jan 2025</w:t>
-            </w:r>
-          </w:p>
-          <w:p>
-            <w:pPr>
-              <w:spacing w:after="60" w:line="276" w:lineRule="auto"/>
-            </w:pPr>
+              <w:t>La Vaca Grill</w:t>
+            </w:r>
             <w:r>
               <w:rPr>
                 <w:b/>
@@ -436,7 +427,7 @@
                 <w:i/>
                 <w:iCs/>
               </w:rPr>
-              <w:t>La Vaca Grill</w:t>
+              <w:ptab w:relativeTo="margin" w:alignment="right" w:leader="none"/>
             </w:r>
             <w:r>
               <w:rPr>
@@ -445,8 +436,87 @@
                 <w:i/>
                 <w:iCs/>
               </w:rPr>
+              <w:t>El Paso, TX</w:t>
+            </w:r>
+          </w:p>
+          <w:p>
+            <w:pPr>
+              <w:pStyle w:val="a"/>
+              <w:numPr>
+                <w:ilvl w:val="0"/>
+                <w:numId w:val="2"/>
+              </w:numPr>
+            </w:pPr>
+            <w:r>
+              <w:t>Managed shift operations, optimizing staff schedules, and implementing cost-saving measures, substantially reducing operational expenses.</w:t>
+            </w:r>
+          </w:p>
+          <w:p>
+            <w:pPr>
+              <w:pStyle w:val="a"/>
+              <w:numPr>
+                <w:ilvl w:val="0"/>
+                <w:numId w:val="2"/>
+              </w:numPr>
+            </w:pPr>
+            <w:r>
+              <w:t>Fostered a team-oriented environment, enhancing staff morale and productivity. Coordinated with kitchen and front-of-house teams to streamline service processes and improve customer satisfaction.</w:t>
+            </w:r>
+          </w:p>
+          <w:p>
+            <w:pPr>
+              <w:pStyle w:val="a"/>
+              <w:numPr>
+                <w:ilvl w:val="0"/>
+                <w:numId w:val="2"/>
+              </w:numPr>
+            </w:pPr>
+            <w:r>
+              <w:t xml:space="preserve">Introduced new training </w:t>
+            </w:r>
+            <w:r>
+              <w:t>programs</w:t>
+            </w:r>
+            <w:r>
+              <w:t xml:space="preserve"> for staff, significantly improving service quality and efficiency. Developed creative solutions to address operational challenges, enhancing overall restaurant performance.</w:t>
+            </w:r>
+          </w:p>
+          <w:p>
+            <w:pPr>
+              <w:spacing w:line="240" w:lineRule="auto"/>
+            </w:pPr>
+          </w:p>
+          <w:p>
+            <w:pPr>
+              <w:spacing w:line="276" w:lineRule="auto"/>
+            </w:pPr>
+            <w:r>
+              <w:rPr>
+                <w:b/>
+                <w:bCs/>
+                <w:caps/>
+              </w:rPr>
+              <w:t>Crew Member</w:t>
+            </w:r>
+            <w:r>
+              <w:rPr>
+                <w:b/>
+                <w:bCs/>
+              </w:rPr>
               <w:ptab w:relativeTo="margin" w:alignment="right" w:leader="none"/>
             </w:r>
+            <w:r>
+              <w:rPr>
+                <w:b/>
+                <w:bCs/>
+              </w:rPr>
+              <w:t>Jan 2025 - Present</w:t>
+            </w:r>
+          </w:p>
+          <w:p>
+            <w:pPr>
+              <w:spacing w:after="60" w:line="276" w:lineRule="auto"/>
+            </w:pPr>
             <w:r>
               <w:rPr>
                 <w:b/>
@@ -454,87 +524,8 @@
                 <w:i/>
                 <w:iCs/>
               </w:rPr>
-              <w:t>El Paso, TX</w:t>
-            </w:r>
-          </w:p>
-          <w:p>
-            <w:pPr>
-              <w:pStyle w:val="a"/>
-              <w:numPr>
-                <w:ilvl w:val="0"/>
-                <w:numId w:val="2"/>
-              </w:numPr>
-            </w:pPr>
-            <w:r>
-              <w:t>Managed shift operations, optimizing staff schedules, and implementing cost-saving measures, substantially reducing operational expenses.</w:t>
-            </w:r>
-          </w:p>
-          <w:p>
-            <w:pPr>
-              <w:pStyle w:val="a"/>
-              <w:numPr>
-                <w:ilvl w:val="0"/>
-                <w:numId w:val="2"/>
-              </w:numPr>
-            </w:pPr>
-            <w:r>
-              <w:t>Fostered a team-oriented environment, enhancing staff morale and productivity. Coordinated with kitchen and front-of-house teams to streamline service processes and improve customer satisfaction.</w:t>
-            </w:r>
-          </w:p>
-          <w:p>
-            <w:pPr>
-              <w:pStyle w:val="a"/>
-              <w:numPr>
-                <w:ilvl w:val="0"/>
-                <w:numId w:val="2"/>
-              </w:numPr>
-            </w:pPr>
-            <w:r>
-              <w:t xml:space="preserve">Introduced new training </w:t>
-            </w:r>
-            <w:r>
-              <w:t>programs</w:t>
-            </w:r>
-            <w:r>
-              <w:t xml:space="preserve"> for staff, significantly improving service quality and efficiency. Developed creative solutions to address operational challenges, enhancing overall restaurant performance.</w:t>
-            </w:r>
-          </w:p>
-          <w:p>
-            <w:pPr>
-              <w:spacing w:line="240" w:lineRule="auto"/>
-            </w:pPr>
-          </w:p>
-          <w:p>
-            <w:pPr>
-              <w:spacing w:line="276" w:lineRule="auto"/>
-            </w:pPr>
-            <w:r>
-              <w:rPr>
-                <w:b/>
-                <w:bCs/>
-                <w:caps/>
-              </w:rPr>
-              <w:t>Crew Member</w:t>
-            </w:r>
-            <w:r>
-              <w:rPr>
-                <w:b/>
-                <w:bCs/>
-              </w:rPr>
-              <w:ptab w:relativeTo="margin" w:alignment="right" w:leader="none"/>
-            </w:r>
-            <w:r>
-              <w:rPr>
-                <w:b/>
-                <w:bCs/>
-              </w:rPr>
-              <w:t>Jan 2025 - Present</w:t>
-            </w:r>
-          </w:p>
-          <w:p>
-            <w:pPr>
-              <w:spacing w:after="60" w:line="276" w:lineRule="auto"/>
-            </w:pPr>
+              <w:t xml:space="preserve"> Charley's </w:t>
+            </w:r>
             <w:r>
               <w:rPr>
                 <w:b/>
@@ -542,7 +533,7 @@
                 <w:i/>
                 <w:iCs/>
               </w:rPr>
-              <w:t xml:space="preserve"> Charley's </w:t>
+              <w:t>Cheesesteaks</w:t>
             </w:r>
             <w:r>
               <w:rPr>
@@ -551,7 +542,7 @@
                 <w:i/>
                 <w:iCs/>
               </w:rPr>
-              <w:t>Cheesesteaks</w:t>
+              <w:ptab w:relativeTo="margin" w:alignment="right" w:leader="none"/>
             </w:r>
             <w:r>
               <w:rPr>
@@ -560,15 +551,6 @@
                 <w:i/>
                 <w:iCs/>
               </w:rPr>
-              <w:ptab w:relativeTo="margin" w:alignment="right" w:leader="none"/>
-            </w:r>
-            <w:r>
-              <w:rPr>
-                <w:b/>
-                <w:bCs/>
-                <w:i/>
-                <w:iCs/>
-              </w:rPr>
               <w:t>El Paso, TX</w:t>
             </w:r>
           </w:p>
@@ -593,15 +575,7 @@
               </w:numPr>
             </w:pPr>
             <w:r>
-              <w:t xml:space="preserve">Streamline order processing, reducing wait times and boosting customer throughput. Collaborate with team to </w:t>
-            </w:r>
-            <w:proofErr w:type="spellStart"/>
-            <w:r>
-              <w:t>optimise</w:t>
-            </w:r>
-            <w:proofErr w:type="spellEnd"/>
-            <w:r>
-              <w:t xml:space="preserve"> kitchen workflow for peak hours.</w:t>
+              <w:t>Streamline order processing, reducing wait times and boosting customer throughput. Collaborate with team to optimise kitchen workflow for peak hours.</w:t>
             </w:r>
           </w:p>
           <w:p>
@@ -994,15 +968,7 @@
                 <w:bCs/>
                 <w:caps/>
               </w:rPr>
-              <w:t>Certificate</w:t>
-            </w:r>
-            <w:r>
-              <w:rPr>
-                <w:b/>
-                <w:bCs/>
-                <w:caps/>
-              </w:rPr>
-              <w:t xml:space="preserve"> of completion </w:t>
+              <w:t xml:space="preserve">Certificate of completion </w:t>
             </w:r>
           </w:p>
           <w:p>
@@ -1318,15 +1284,7 @@
               </w:numPr>
             </w:pPr>
             <w:r>
-              <w:t xml:space="preserve">Developed a Generative Adversarial Network (GAN) using </w:t>
-            </w:r>
-            <w:proofErr w:type="spellStart"/>
-            <w:r>
-              <w:t>PyTorch</w:t>
-            </w:r>
-            <w:proofErr w:type="spellEnd"/>
-            <w:r>
-              <w:t xml:space="preserve"> to create high-quality synthetic tabular data.</w:t>
+              <w:t>Developed a Generative Adversarial Network (GAN) using PyTorch to create high-quality synthetic tabular data.</w:t>
             </w:r>
           </w:p>
           <w:p>
@@ -1374,15 +1332,7 @@
               </w:numPr>
             </w:pPr>
             <w:r>
-              <w:t xml:space="preserve">Tools: Python, </w:t>
-            </w:r>
-            <w:proofErr w:type="spellStart"/>
-            <w:r>
-              <w:t>PyTorch</w:t>
-            </w:r>
-            <w:proofErr w:type="spellEnd"/>
-            <w:r>
-              <w:t>, Pandas, NumPy, Matplotlib, Scikit-learn.</w:t>
+              <w:t>Tools: Python, PyTorch, Pandas, NumPy, Matplotlib, Scikit-learn.</w:t>
             </w:r>
           </w:p>
           <w:p>
@@ -1419,15 +1369,7 @@
               </w:numPr>
             </w:pPr>
             <w:r>
-              <w:t xml:space="preserve">Processed and combined text datasets, leveraging </w:t>
-            </w:r>
-            <w:proofErr w:type="spellStart"/>
-            <w:r>
-              <w:t>PyTorch</w:t>
-            </w:r>
-            <w:proofErr w:type="spellEnd"/>
-            <w:r>
-              <w:t xml:space="preserve"> and the Transformers library for model training with custom token handling and efficient batching.</w:t>
+              <w:t>Processed and combined text datasets, leveraging PyTorch and the Transformers library for model training with custom token handling and efficient batching.</w:t>
             </w:r>
           </w:p>
           <w:p>
@@ -1463,15 +1405,7 @@
               </w:numPr>
             </w:pPr>
             <w:r>
-              <w:t xml:space="preserve">Tools: Python, </w:t>
-            </w:r>
-            <w:proofErr w:type="spellStart"/>
-            <w:r>
-              <w:t>PyTorch</w:t>
-            </w:r>
-            <w:proofErr w:type="spellEnd"/>
-            <w:r>
-              <w:t>, Transformers, CUDA.</w:t>
+              <w:t>Tools: Python, PyTorch, Transformers, CUDA.</w:t>
             </w:r>
           </w:p>
           <w:p>
@@ -1496,15 +1430,7 @@
               </w:numPr>
             </w:pPr>
             <w:r>
-              <w:t xml:space="preserve">Developed a neural network model in </w:t>
-            </w:r>
-            <w:proofErr w:type="spellStart"/>
-            <w:r>
-              <w:t>PyTorch</w:t>
-            </w:r>
-            <w:proofErr w:type="spellEnd"/>
-            <w:r>
-              <w:t xml:space="preserve"> to predict classification scores for iris flowers based on four input features.</w:t>
+              <w:t>Developed a neural network model in PyTorch to predict classification scores for iris flowers based on four input features.</w:t>
             </w:r>
           </w:p>
           <w:p>
@@ -1534,15 +1460,7 @@
               </w:numPr>
             </w:pPr>
             <w:r>
-              <w:t xml:space="preserve">Designed a three-layer architecture (input, hidden, and output) to predict probabilities for </w:t>
-            </w:r>
-            <w:proofErr w:type="spellStart"/>
-            <w:r>
-              <w:t>Setosa</w:t>
-            </w:r>
-            <w:proofErr w:type="spellEnd"/>
-            <w:r>
-              <w:t>, Versicolor, and Virginica classifications.</w:t>
+              <w:t>Designed a three-layer architecture (input, hidden, and output) to predict probabilities for Setosa, Versicolor, and Virginica classifications.</w:t>
             </w:r>
           </w:p>
           <w:p>
@@ -1566,15 +1484,7 @@
               </w:numPr>
             </w:pPr>
             <w:r>
-              <w:t xml:space="preserve">Tools: Python, </w:t>
-            </w:r>
-            <w:proofErr w:type="spellStart"/>
-            <w:r>
-              <w:t>PyTorch</w:t>
-            </w:r>
-            <w:proofErr w:type="spellEnd"/>
-            <w:r>
-              <w:t>, pandas, scikit-learn, NumPy.</w:t>
+              <w:t>Tools: Python, PyTorch, pandas, scikit-learn, NumPy.</w:t>
             </w:r>
           </w:p>
           <w:p>

</xml_diff>